<commit_message>
Updated DataQueryHandler - locomotiveMonitoring - DataIngestionHandler
</commit_message>
<xml_diff>
--- a/Intel_UI_Backend_Installation.docx
+++ b/Intel_UI_Backend_Installation.docx
@@ -110,8 +110,6 @@
         </w:rPr>
         <w:t>)</w:t>
       </w:r>
-      <w:bookmarkStart w:id="1" w:name="_GoBack"/>
-      <w:bookmarkEnd w:id="1"/>
     </w:p>
     <w:p>
       <w:pPr>
@@ -144,6 +142,71 @@
         </w:rPr>
         <w:t xml:space="preserve"> clean package &gt;</w:t>
       </w:r>
+    </w:p>
+    <w:p>
+      <w:pPr>
+        <w:pStyle w:val="StkNUMBERING"/>
+      </w:pPr>
+      <w:r>
+        <w:t>Bind Predix S</w:t>
+      </w:r>
+      <w:r>
+        <w:t>ervices</w:t>
+      </w:r>
+      <w:r>
+        <w:t xml:space="preserve"> to the App</w:t>
+      </w:r>
+    </w:p>
+    <w:p>
+      <w:pPr>
+        <w:pStyle w:val="StkBULLETS1"/>
+      </w:pPr>
+      <w:r>
+        <w:t xml:space="preserve">    </w:t>
+      </w:r>
+      <w:r>
+        <w:t>cf bind-service &lt;your application&gt; &lt;your serve&gt; (It´s necessary to bind app and all services)</w:t>
+      </w:r>
+    </w:p>
+    <w:p>
+      <w:pPr>
+        <w:pStyle w:val="StkBULLETS1"/>
+      </w:pPr>
+      <w:r>
+        <w:t>cf env &lt;appName&gt; (in order to check services and configurations)</w:t>
+      </w:r>
+    </w:p>
+    <w:p>
+      <w:pPr>
+        <w:pStyle w:val="StkBULLETS1"/>
+        <w:numPr>
+          <w:ilvl w:val="0"/>
+          <w:numId w:val="0"/>
+        </w:numPr>
+        <w:ind w:left="1080"/>
+      </w:pPr>
+      <w:r>
+        <w:tab/>
+        <w:t>It´s neccesary to create a client and give it the correct scope and grants, you can achive this with the dashboard help (</w:t>
+      </w:r>
+      <w:r>
+        <w:t>https://predix-starter.run.aws-usw02-pr.ice.predix.io/</w:t>
+      </w:r>
+      <w:r>
+        <w:t>)</w:t>
+      </w:r>
+    </w:p>
+    <w:p>
+      <w:pPr>
+        <w:pStyle w:val="StkBODYTEXT"/>
+        <w:numPr>
+          <w:ilvl w:val="0"/>
+          <w:numId w:val="3"/>
+        </w:numPr>
+        <w:rPr>
+          <w:lang w:val="en-US"/>
+        </w:rPr>
+      </w:pPr>
     </w:p>
     <w:p>
       <w:pPr>
@@ -198,17 +261,109 @@
     <w:p>
       <w:pPr>
         <w:pStyle w:val="StkNUMBERING"/>
+      </w:pPr>
+    </w:p>
+    <w:p>
+      <w:pPr>
+        <w:pStyle w:val="StkNUMBERING"/>
+      </w:pPr>
+    </w:p>
+    <w:p>
+      <w:pPr>
+        <w:pStyle w:val="StkBODYTEXT"/>
         <w:ind w:left="720"/>
+        <w:rPr>
+          <w:lang w:val="en-US"/>
+        </w:rPr>
+      </w:pPr>
+    </w:p>
+    <w:p>
+      <w:pPr>
+        <w:pStyle w:val="StkBODYTEXT"/>
+        <w:numPr>
+          <w:ilvl w:val="0"/>
+          <w:numId w:val="3"/>
+        </w:numPr>
+        <w:rPr>
+          <w:lang w:val="en-US"/>
+        </w:rPr>
+      </w:pPr>
+      <w:r>
+        <w:rPr>
+          <w:lang w:val="en-US"/>
+        </w:rPr>
+        <w:t>T</w:t>
+      </w:r>
+      <w:r>
+        <w:rPr>
+          <w:lang w:val="en-US"/>
+        </w:rPr>
+        <w:t xml:space="preserve">ype the command </w:t>
+      </w:r>
+      <w:proofErr w:type="spellStart"/>
+      <w:r>
+        <w:rPr>
+          <w:lang w:val="en-US"/>
+        </w:rPr>
+        <w:t>cf</w:t>
+      </w:r>
+      <w:proofErr w:type="spellEnd"/>
+      <w:r>
+        <w:rPr>
+          <w:lang w:val="en-US"/>
+        </w:rPr>
+        <w:t xml:space="preserve"> </w:t>
+      </w:r>
+      <w:proofErr w:type="spellStart"/>
+      <w:r>
+        <w:rPr>
+          <w:lang w:val="en-US"/>
+        </w:rPr>
+        <w:t>env</w:t>
+      </w:r>
+      <w:proofErr w:type="spellEnd"/>
+      <w:r>
+        <w:rPr>
+          <w:lang w:val="en-US"/>
+        </w:rPr>
+        <w:t xml:space="preserve"> &lt;your app name&gt;</w:t>
+      </w:r>
+    </w:p>
+    <w:p>
+      <w:pPr>
+        <w:pStyle w:val="StkBODYTEXT"/>
+        <w:numPr>
+          <w:ilvl w:val="1"/>
+          <w:numId w:val="3"/>
+        </w:numPr>
+        <w:rPr>
+          <w:lang w:val="en-US"/>
+        </w:rPr>
+      </w:pPr>
+      <w:r>
+        <w:rPr>
+          <w:lang w:val="en-US"/>
+        </w:rPr>
+        <w:t>The following information will appear</w:t>
+      </w:r>
+    </w:p>
+    <w:p>
+      <w:pPr>
+        <w:pStyle w:val="StkBODYTEXT"/>
+        <w:rPr>
+          <w:lang w:val="en-US"/>
+        </w:rPr>
       </w:pPr>
       <w:r>
         <w:rPr>
           <w:noProof/>
+          <w:lang w:val="en-US"/>
         </w:rPr>
         <w:drawing>
-          <wp:inline distT="0" distB="0" distL="0" distR="0" wp14:anchorId="00AE4DCE" wp14:editId="39EB8911">
-            <wp:extent cx="6332220" cy="2004695"/>
-            <wp:effectExtent l="0" t="0" r="0" b="0"/>
-            <wp:docPr id="3" name="Picture 3"/>
+          <wp:inline distT="0" distB="0" distL="0" distR="0" wp14:anchorId="76306CCF" wp14:editId="3ACB2CF2">
+            <wp:extent cx="5943600" cy="3694187"/>
+            <wp:effectExtent l="0" t="0" r="0" b="1905"/>
+            <wp:docPr id="1" name="Picture 1"/>
             <wp:cNvGraphicFramePr>
               <a:graphicFrameLocks xmlns:a="http://schemas.openxmlformats.org/drawingml/2006/main" noChangeAspect="1"/>
             </wp:cNvGraphicFramePr>
@@ -228,7 +383,7 @@
                   <pic:spPr>
                     <a:xfrm>
                       <a:off x="0" y="0"/>
-                      <a:ext cx="6332220" cy="2004695"/>
+                      <a:ext cx="5943600" cy="3694187"/>
                     </a:xfrm>
                     <a:prstGeom prst="rect">
                       <a:avLst/>
@@ -243,137 +398,18 @@
     </w:p>
     <w:p>
       <w:pPr>
-        <w:pStyle w:val="StkNUMBERING"/>
-      </w:pPr>
-    </w:p>
-    <w:p>
-      <w:pPr>
-        <w:pStyle w:val="StkBODYTEXT"/>
-        <w:numPr>
-          <w:ilvl w:val="0"/>
-          <w:numId w:val="3"/>
-        </w:numPr>
-        <w:rPr>
-          <w:lang w:val="en-US"/>
-        </w:rPr>
-      </w:pPr>
-      <w:r>
-        <w:rPr>
-          <w:lang w:val="en-US"/>
-        </w:rPr>
-        <w:t xml:space="preserve">Type command </w:t>
-      </w:r>
-      <w:proofErr w:type="spellStart"/>
-      <w:r>
-        <w:rPr>
-          <w:lang w:val="en-US"/>
-        </w:rPr>
-        <w:t>cf</w:t>
-      </w:r>
-      <w:proofErr w:type="spellEnd"/>
-      <w:r>
-        <w:rPr>
-          <w:lang w:val="en-US"/>
-        </w:rPr>
-        <w:t xml:space="preserve"> push</w:t>
-      </w:r>
-    </w:p>
-    <w:p>
-      <w:pPr>
-        <w:pStyle w:val="StkBODYTEXT"/>
-        <w:numPr>
-          <w:ilvl w:val="0"/>
-          <w:numId w:val="3"/>
-        </w:numPr>
-        <w:rPr>
-          <w:lang w:val="en-US"/>
-        </w:rPr>
-      </w:pPr>
-      <w:r>
-        <w:rPr>
-          <w:lang w:val="en-US"/>
-        </w:rPr>
-        <w:t xml:space="preserve">Once </w:t>
-      </w:r>
-      <w:proofErr w:type="spellStart"/>
-      <w:r>
-        <w:rPr>
-          <w:lang w:val="en-US"/>
-        </w:rPr>
-        <w:t>cf</w:t>
-      </w:r>
-      <w:proofErr w:type="spellEnd"/>
-      <w:r>
-        <w:rPr>
-          <w:lang w:val="en-US"/>
-        </w:rPr>
-        <w:t xml:space="preserve"> push is complete, type the command </w:t>
-      </w:r>
-      <w:proofErr w:type="spellStart"/>
-      <w:r>
-        <w:rPr>
-          <w:lang w:val="en-US"/>
-        </w:rPr>
-        <w:t>cf</w:t>
-      </w:r>
-      <w:proofErr w:type="spellEnd"/>
-      <w:r>
-        <w:rPr>
-          <w:lang w:val="en-US"/>
-        </w:rPr>
-        <w:t xml:space="preserve"> </w:t>
-      </w:r>
-      <w:proofErr w:type="spellStart"/>
-      <w:r>
-        <w:rPr>
-          <w:lang w:val="en-US"/>
-        </w:rPr>
-        <w:t>env</w:t>
-      </w:r>
-      <w:proofErr w:type="spellEnd"/>
-      <w:r>
-        <w:rPr>
-          <w:lang w:val="en-US"/>
-        </w:rPr>
-        <w:t xml:space="preserve"> &lt;your app name&gt;</w:t>
-      </w:r>
-    </w:p>
-    <w:p>
-      <w:pPr>
-        <w:pStyle w:val="StkBODYTEXT"/>
-        <w:numPr>
-          <w:ilvl w:val="1"/>
-          <w:numId w:val="3"/>
-        </w:numPr>
-        <w:rPr>
-          <w:lang w:val="en-US"/>
-        </w:rPr>
-      </w:pPr>
-      <w:r>
-        <w:rPr>
-          <w:lang w:val="en-US"/>
-        </w:rPr>
-        <w:t>The following information will appear</w:t>
-      </w:r>
-    </w:p>
-    <w:p>
-      <w:pPr>
-        <w:pStyle w:val="StkBODYTEXT"/>
-        <w:rPr>
-          <w:lang w:val="en-US"/>
-        </w:rPr>
+        <w:ind w:left="0"/>
       </w:pPr>
       <w:r>
         <w:rPr>
           <w:noProof/>
-          <w:lang w:val="en-US"/>
         </w:rPr>
         <w:lastRenderedPageBreak/>
         <w:drawing>
-          <wp:inline distT="0" distB="0" distL="0" distR="0" wp14:anchorId="76306CCF" wp14:editId="3ACB2CF2">
-            <wp:extent cx="5943600" cy="3694187"/>
-            <wp:effectExtent l="0" t="0" r="0" b="1905"/>
-            <wp:docPr id="1" name="Picture 1"/>
+          <wp:inline distT="0" distB="0" distL="0" distR="0" wp14:anchorId="5B4E4709" wp14:editId="65081975">
+            <wp:extent cx="5943600" cy="3296040"/>
+            <wp:effectExtent l="0" t="0" r="0" b="0"/>
+            <wp:docPr id="2" name="Picture 2"/>
             <wp:cNvGraphicFramePr>
               <a:graphicFrameLocks xmlns:a="http://schemas.openxmlformats.org/drawingml/2006/main" noChangeAspect="1"/>
             </wp:cNvGraphicFramePr>
@@ -393,7 +429,7 @@
                   <pic:spPr>
                     <a:xfrm>
                       <a:off x="0" y="0"/>
-                      <a:ext cx="5943600" cy="3694187"/>
+                      <a:ext cx="5943600" cy="3296040"/>
                     </a:xfrm>
                     <a:prstGeom prst="rect">
                       <a:avLst/>
@@ -408,17 +444,22 @@
     </w:p>
     <w:p>
       <w:pPr>
-        <w:ind w:left="0"/>
+        <w:pStyle w:val="StkNUMBERING"/>
+        <w:numPr>
+          <w:ilvl w:val="0"/>
+          <w:numId w:val="0"/>
+        </w:numPr>
+        <w:ind w:left="720"/>
       </w:pPr>
       <w:r>
         <w:rPr>
           <w:noProof/>
         </w:rPr>
         <w:drawing>
-          <wp:inline distT="0" distB="0" distL="0" distR="0" wp14:anchorId="5B4E4709" wp14:editId="65081975">
-            <wp:extent cx="5943600" cy="3296040"/>
-            <wp:effectExtent l="0" t="0" r="0" b="0"/>
-            <wp:docPr id="2" name="Picture 2"/>
+          <wp:inline distT="0" distB="0" distL="0" distR="0" wp14:anchorId="02BD6C2A" wp14:editId="37EB303F">
+            <wp:extent cx="5943600" cy="2792991"/>
+            <wp:effectExtent l="0" t="0" r="0" b="7620"/>
+            <wp:docPr id="4" name="Picture 4"/>
             <wp:cNvGraphicFramePr>
               <a:graphicFrameLocks xmlns:a="http://schemas.openxmlformats.org/drawingml/2006/main" noChangeAspect="1"/>
             </wp:cNvGraphicFramePr>
@@ -438,7 +479,7 @@
                   <pic:spPr>
                     <a:xfrm>
                       <a:off x="0" y="0"/>
-                      <a:ext cx="5943600" cy="3296040"/>
+                      <a:ext cx="5943600" cy="2792991"/>
                     </a:xfrm>
                     <a:prstGeom prst="rect">
                       <a:avLst/>
@@ -454,17 +495,204 @@
     <w:p>
       <w:pPr>
         <w:pStyle w:val="StkNUMBERING"/>
+        <w:rPr>
+          <w:b/>
+        </w:rPr>
+      </w:pPr>
+      <w:r>
+        <w:t xml:space="preserve">Use the Information from the application </w:t>
+      </w:r>
+      <w:proofErr w:type="spellStart"/>
+      <w:r>
+        <w:t>env</w:t>
+      </w:r>
+      <w:proofErr w:type="spellEnd"/>
+      <w:r>
+        <w:t xml:space="preserve"> output (similar to the above) to modify each of the following configuration files with the appropriate information:</w:t>
+      </w:r>
+    </w:p>
+    <w:p>
+      <w:pPr>
+        <w:pStyle w:val="StkNUMBERING"/>
+      </w:pPr>
+      <w:r>
+        <w:t xml:space="preserve">Modify </w:t>
+      </w:r>
+      <w:r>
+        <w:t>Configuration Files</w:t>
+      </w:r>
+    </w:p>
+    <w:p>
+      <w:pPr>
+        <w:pStyle w:val="StkBODYTEXT"/>
+        <w:rPr>
+          <w:lang w:val="pt-BR"/>
+        </w:rPr>
+      </w:pPr>
+      <w:r>
+        <w:rPr>
+          <w:lang w:val="en-US"/>
+        </w:rPr>
+        <w:t>Here we have the path</w:t>
+      </w:r>
+      <w:r>
+        <w:rPr>
+          <w:lang w:val="en-US"/>
+        </w:rPr>
+        <w:t xml:space="preserve"> file </w:t>
+      </w:r>
+      <w:r>
+        <w:rPr>
+          <w:lang w:val="en-US"/>
+        </w:rPr>
+        <w:t>which</w:t>
+      </w:r>
+      <w:r>
+        <w:rPr>
+          <w:lang w:val="en-US"/>
+        </w:rPr>
+        <w:t xml:space="preserve"> need to be modified </w:t>
+      </w:r>
+      <w:r>
+        <w:rPr>
+          <w:lang w:val="en-US"/>
+        </w:rPr>
+        <w:t>to</w:t>
+      </w:r>
+      <w:r>
+        <w:rPr>
+          <w:lang w:val="en-US"/>
+        </w:rPr>
+        <w:t xml:space="preserve"> set the Predix instances</w:t>
+      </w:r>
+      <w:r>
+        <w:rPr>
+          <w:lang w:val="pt-BR"/>
+        </w:rPr>
+        <w:t xml:space="preserve"> (UAA, TimeSeries, Redis)</w:t>
+      </w:r>
+    </w:p>
+    <w:p>
+      <w:pPr>
+        <w:pStyle w:val="StkBULLETS1"/>
+      </w:pPr>
+      <w:r>
+        <w:t>/mailNotification/src/main/resources/application-cloud.properties</w:t>
+      </w:r>
+    </w:p>
+    <w:p>
+      <w:pPr>
+        <w:pStyle w:val="StkBULLETS1"/>
+      </w:pPr>
+      <w:r>
+        <w:t>/mailNotification/src/main/resources/application-clouddev.properties</w:t>
+      </w:r>
+    </w:p>
+    <w:p>
+      <w:pPr>
+        <w:pStyle w:val="StkBULLETS1"/>
+      </w:pPr>
+      <w:r>
+        <w:t>/mailNotification/src/main/resources/application-default.properties</w:t>
+      </w:r>
+    </w:p>
+    <w:p>
+      <w:pPr>
+        <w:pStyle w:val="StkBULLETS1"/>
+      </w:pPr>
+      <w:r>
+        <w:t>/mailNotification/src/main/resources/application.properties</w:t>
+      </w:r>
+    </w:p>
+    <w:p>
+      <w:pPr>
+        <w:pStyle w:val="StkBULLETS1"/>
+      </w:pPr>
+      <w:r>
+        <w:t>/mailNotification/src/main/resources/config.properties</w:t>
+      </w:r>
+    </w:p>
+    <w:p>
+      <w:pPr>
+        <w:pStyle w:val="StkBULLETS1"/>
+      </w:pPr>
+      <w:r>
+        <w:t>/mailNotification/src/main/resources/predix-timeseries.properties</w:t>
+      </w:r>
+    </w:p>
+    <w:p>
+      <w:pPr>
+        <w:pStyle w:val="StkBULLETS1"/>
+      </w:pPr>
+      <w:r>
+        <w:t>/mailNotification/config/application.properties</w:t>
+      </w:r>
+    </w:p>
+    <w:p>
+      <w:pPr>
+        <w:pStyle w:val="StkBULLETS1"/>
+      </w:pPr>
+      <w:r>
+        <w:lastRenderedPageBreak/>
+        <w:t>/mailNotification/manifest.yml</w:t>
+      </w:r>
+    </w:p>
+    <w:p>
+      <w:pPr>
+        <w:pStyle w:val="StkBULLETS1"/>
+        <w:numPr>
+          <w:ilvl w:val="0"/>
+          <w:numId w:val="0"/>
+        </w:numPr>
+        <w:ind w:left="720"/>
+      </w:pPr>
+    </w:p>
+    <w:p>
+      <w:pPr>
+        <w:pStyle w:val="StkBULLETS1"/>
+        <w:numPr>
+          <w:ilvl w:val="0"/>
+          <w:numId w:val="0"/>
+        </w:numPr>
+        <w:ind w:left="360"/>
+        <w:rPr>
+          <w:rFonts w:eastAsia="Times New Roman"/>
+        </w:rPr>
+      </w:pPr>
+      <w:r>
+        <w:rPr>
+          <w:rFonts w:eastAsia="Times New Roman"/>
+        </w:rPr>
+        <w:t>Configuration File Examples:</w:t>
+      </w:r>
+    </w:p>
+    <w:p>
+      <w:pPr>
+        <w:pStyle w:val="StkBULLETS1"/>
+        <w:numPr>
+          <w:ilvl w:val="0"/>
+          <w:numId w:val="0"/>
+        </w:numPr>
+        <w:ind w:left="720"/>
+      </w:pPr>
+    </w:p>
+    <w:p>
+      <w:pPr>
+        <w:pStyle w:val="StkBULLETS1"/>
+        <w:numPr>
+          <w:ilvl w:val="0"/>
+          <w:numId w:val="0"/>
+        </w:numPr>
       </w:pPr>
       <w:r>
         <w:rPr>
           <w:noProof/>
         </w:rPr>
-        <w:lastRenderedPageBreak/>
         <w:drawing>
-          <wp:inline distT="0" distB="0" distL="0" distR="0" wp14:anchorId="02BD6C2A" wp14:editId="37EB303F">
-            <wp:extent cx="5943600" cy="2792991"/>
-            <wp:effectExtent l="0" t="0" r="0" b="7620"/>
-            <wp:docPr id="4" name="Picture 4"/>
+          <wp:inline distT="0" distB="0" distL="0" distR="0" wp14:anchorId="60D65766" wp14:editId="19E3D0A1">
+            <wp:extent cx="5943600" cy="1881505"/>
+            <wp:effectExtent l="0" t="0" r="0" b="4445"/>
+            <wp:docPr id="3" name="Picture 3"/>
             <wp:cNvGraphicFramePr>
               <a:graphicFrameLocks xmlns:a="http://schemas.openxmlformats.org/drawingml/2006/main" noChangeAspect="1"/>
             </wp:cNvGraphicFramePr>
@@ -484,7 +712,7 @@
                   <pic:spPr>
                     <a:xfrm>
                       <a:off x="0" y="0"/>
-                      <a:ext cx="5943600" cy="2792991"/>
+                      <a:ext cx="5943600" cy="1881505"/>
                     </a:xfrm>
                     <a:prstGeom prst="rect">
                       <a:avLst/>
@@ -499,255 +727,21 @@
     </w:p>
     <w:p>
       <w:pPr>
-        <w:pStyle w:val="StkNUMBERING"/>
-      </w:pPr>
-    </w:p>
-    <w:p>
-      <w:pPr>
-        <w:pStyle w:val="StkNUMBERING"/>
-      </w:pPr>
-    </w:p>
-    <w:p>
-      <w:pPr>
-        <w:pStyle w:val="StkNUMBERING"/>
-        <w:numPr>
-          <w:ilvl w:val="0"/>
-          <w:numId w:val="3"/>
-        </w:numPr>
-        <w:rPr>
-          <w:rFonts w:cs="Times New Roman"/>
-          <w:b w:val="0"/>
-          <w:bCs w:val="0"/>
-          <w:iCs w:val="0"/>
-          <w:color w:val="000000" w:themeColor="text1"/>
-          <w:szCs w:val="20"/>
-        </w:rPr>
-      </w:pPr>
-      <w:r>
-        <w:rPr>
-          <w:rFonts w:cs="Times New Roman"/>
-          <w:b w:val="0"/>
-          <w:bCs w:val="0"/>
-          <w:iCs w:val="0"/>
-          <w:color w:val="000000" w:themeColor="text1"/>
-          <w:szCs w:val="20"/>
-        </w:rPr>
-        <w:t xml:space="preserve">Use the Information from the application </w:t>
-      </w:r>
-      <w:proofErr w:type="spellStart"/>
-      <w:r>
-        <w:rPr>
-          <w:rFonts w:cs="Times New Roman"/>
-          <w:b w:val="0"/>
-          <w:bCs w:val="0"/>
-          <w:iCs w:val="0"/>
-          <w:color w:val="000000" w:themeColor="text1"/>
-          <w:szCs w:val="20"/>
-        </w:rPr>
-        <w:t>env</w:t>
-      </w:r>
-      <w:proofErr w:type="spellEnd"/>
-      <w:r>
-        <w:rPr>
-          <w:rFonts w:cs="Times New Roman"/>
-          <w:b w:val="0"/>
-          <w:bCs w:val="0"/>
-          <w:iCs w:val="0"/>
-          <w:color w:val="000000" w:themeColor="text1"/>
-          <w:szCs w:val="20"/>
-        </w:rPr>
-        <w:t xml:space="preserve"> output (similar to the above) to modify each of the following configuration files with the appropriate information:</w:t>
-      </w:r>
-    </w:p>
-    <w:p>
-      <w:pPr>
-        <w:pStyle w:val="StkNUMBERING"/>
-      </w:pPr>
-      <w:r>
-        <w:t>Configuration Files</w:t>
-      </w:r>
-    </w:p>
-    <w:p>
-      <w:pPr>
-        <w:pStyle w:val="StkBODYTEXT"/>
-        <w:rPr>
-          <w:lang w:val="pt-BR"/>
-        </w:rPr>
-      </w:pPr>
-      <w:r>
-        <w:rPr>
-          <w:lang w:val="en-US"/>
-        </w:rPr>
-        <w:t>Here we have the path</w:t>
-      </w:r>
-      <w:r>
-        <w:rPr>
-          <w:lang w:val="en-US"/>
-        </w:rPr>
-        <w:t xml:space="preserve"> file </w:t>
-      </w:r>
-      <w:r>
-        <w:rPr>
-          <w:lang w:val="en-US"/>
-        </w:rPr>
-        <w:t>which</w:t>
-      </w:r>
-      <w:r>
-        <w:rPr>
-          <w:lang w:val="en-US"/>
-        </w:rPr>
-        <w:t xml:space="preserve"> need to be modified </w:t>
-      </w:r>
-      <w:r>
-        <w:rPr>
-          <w:lang w:val="en-US"/>
-        </w:rPr>
-        <w:t>to</w:t>
-      </w:r>
-      <w:r>
-        <w:rPr>
-          <w:lang w:val="en-US"/>
-        </w:rPr>
-        <w:t xml:space="preserve"> set the Predix instances</w:t>
-      </w:r>
-      <w:r>
-        <w:rPr>
-          <w:lang w:val="pt-BR"/>
-        </w:rPr>
-        <w:t xml:space="preserve"> (UAA, TimeSeries, Redis)</w:t>
-      </w:r>
-    </w:p>
-    <w:p>
-      <w:pPr>
-        <w:pStyle w:val="StkBULLETS1"/>
-      </w:pPr>
-      <w:r>
-        <w:t>/mailNotification/src/main/resources/application-cloud.properties</w:t>
-      </w:r>
-    </w:p>
-    <w:p>
-      <w:pPr>
-        <w:pStyle w:val="StkBULLETS1"/>
-      </w:pPr>
-      <w:r>
-        <w:t>/mailNotification/src/main/resources/application-clouddev.properties</w:t>
-      </w:r>
-    </w:p>
-    <w:p>
-      <w:pPr>
-        <w:pStyle w:val="StkBULLETS1"/>
-      </w:pPr>
-      <w:r>
-        <w:t>/mailNotification/src/main/resources/application-default.properties</w:t>
-      </w:r>
-    </w:p>
-    <w:p>
-      <w:pPr>
-        <w:pStyle w:val="StkBULLETS1"/>
-      </w:pPr>
-      <w:r>
-        <w:t>/mailNotification/src/main/resources/application.properties</w:t>
-      </w:r>
-    </w:p>
-    <w:p>
-      <w:pPr>
-        <w:pStyle w:val="StkBULLETS1"/>
-      </w:pPr>
-      <w:r>
-        <w:t>/mailNotification/src/main/resources/config.properties</w:t>
-      </w:r>
-    </w:p>
-    <w:p>
-      <w:pPr>
-        <w:pStyle w:val="StkBULLETS1"/>
-      </w:pPr>
-      <w:r>
-        <w:t>/mailNotification/src/main/resources/predix-timeseries.properties</w:t>
-      </w:r>
-    </w:p>
-    <w:p>
-      <w:pPr>
-        <w:pStyle w:val="StkBULLETS1"/>
-      </w:pPr>
-      <w:r>
-        <w:t>/mailNotification/config/application.properties</w:t>
-      </w:r>
-    </w:p>
-    <w:p>
-      <w:pPr>
-        <w:pStyle w:val="StkBULLETS1"/>
-      </w:pPr>
-      <w:r>
-        <w:t>/mailNotification/manifest.yml</w:t>
-      </w:r>
-    </w:p>
-    <w:p>
-      <w:pPr>
         <w:pStyle w:val="StkBULLETS1"/>
         <w:numPr>
           <w:ilvl w:val="0"/>
           <w:numId w:val="0"/>
         </w:numPr>
-        <w:ind w:left="720"/>
-      </w:pPr>
-    </w:p>
-    <w:p>
-      <w:pPr>
-        <w:pStyle w:val="StkBULLETS1"/>
-        <w:numPr>
-          <w:ilvl w:val="0"/>
-          <w:numId w:val="0"/>
-        </w:numPr>
-        <w:ind w:left="360"/>
-        <w:rPr>
-          <w:rFonts w:eastAsia="Times New Roman" w:cs="Arial"/>
-          <w:b/>
-          <w:bCs/>
-          <w:iCs/>
-          <w:szCs w:val="24"/>
-          <w:lang w:val="en-US"/>
-        </w:rPr>
-      </w:pPr>
-      <w:r>
-        <w:rPr>
-          <w:rFonts w:eastAsia="Times New Roman" w:cs="Arial"/>
-          <w:b/>
-          <w:bCs/>
-          <w:iCs/>
-          <w:szCs w:val="24"/>
-          <w:lang w:val="en-US"/>
-        </w:rPr>
-        <w:t>Configuration File Examples:</w:t>
-      </w:r>
-    </w:p>
-    <w:p>
-      <w:pPr>
-        <w:pStyle w:val="StkBULLETS1"/>
-        <w:numPr>
-          <w:ilvl w:val="0"/>
-          <w:numId w:val="0"/>
-        </w:numPr>
-        <w:ind w:left="720"/>
-      </w:pPr>
-    </w:p>
-    <w:p>
-      <w:pPr>
-        <w:pStyle w:val="StkBULLETS1"/>
-        <w:numPr>
-          <w:ilvl w:val="0"/>
-          <w:numId w:val="0"/>
-        </w:numPr>
       </w:pPr>
       <w:r>
         <w:rPr>
           <w:noProof/>
-          <w:lang w:val="en-US"/>
         </w:rPr>
         <w:drawing>
-          <wp:inline distT="0" distB="0" distL="0" distR="0" wp14:anchorId="65D84742" wp14:editId="353296E7">
-            <wp:extent cx="5943600" cy="2151068"/>
-            <wp:effectExtent l="0" t="0" r="0" b="1905"/>
-            <wp:docPr id="10" name="Picture 10"/>
+          <wp:inline distT="0" distB="0" distL="0" distR="0" wp14:anchorId="2373B530" wp14:editId="28FAB247">
+            <wp:extent cx="5943600" cy="1943054"/>
+            <wp:effectExtent l="0" t="0" r="0" b="635"/>
+            <wp:docPr id="12" name="Picture 12"/>
             <wp:cNvGraphicFramePr>
               <a:graphicFrameLocks xmlns:a="http://schemas.openxmlformats.org/drawingml/2006/main" noChangeAspect="1"/>
             </wp:cNvGraphicFramePr>
@@ -767,7 +761,7 @@
                   <pic:spPr>
                     <a:xfrm>
                       <a:off x="0" y="0"/>
-                      <a:ext cx="5943600" cy="2151068"/>
+                      <a:ext cx="5943600" cy="1943054"/>
                     </a:xfrm>
                     <a:prstGeom prst="rect">
                       <a:avLst/>
@@ -779,47 +773,15 @@
           </wp:inline>
         </w:drawing>
       </w:r>
-    </w:p>
-    <w:p>
-      <w:pPr>
-        <w:pStyle w:val="StkNUMBERING"/>
-        <w:ind w:left="0"/>
-      </w:pPr>
-    </w:p>
-    <w:p>
-      <w:pPr>
-        <w:pStyle w:val="StkNUMBERING"/>
-      </w:pPr>
-    </w:p>
-    <w:p>
-      <w:pPr>
-        <w:pStyle w:val="StkNUMBERING"/>
-        <w:rPr>
-          <w:sz w:val="22"/>
-        </w:rPr>
-      </w:pPr>
-    </w:p>
-    <w:p>
-      <w:pPr>
-        <w:pStyle w:val="StkNUMBERING"/>
-      </w:pPr>
-    </w:p>
-    <w:p>
-      <w:pPr>
-        <w:pStyle w:val="StkNUMBERING"/>
-        <w:rPr>
-          <w:sz w:val="22"/>
-        </w:rPr>
-      </w:pPr>
       <w:r>
         <w:rPr>
           <w:noProof/>
         </w:rPr>
         <w:drawing>
-          <wp:inline distT="0" distB="0" distL="0" distR="0" wp14:anchorId="702FF0A2" wp14:editId="7A2F6A63">
-            <wp:extent cx="6332220" cy="2070100"/>
-            <wp:effectExtent l="0" t="0" r="0" b="6350"/>
-            <wp:docPr id="12" name="Picture 12"/>
+          <wp:inline distT="0" distB="0" distL="0" distR="0" wp14:anchorId="65D84742" wp14:editId="353296E7">
+            <wp:extent cx="5943600" cy="2151068"/>
+            <wp:effectExtent l="0" t="0" r="0" b="1905"/>
+            <wp:docPr id="10" name="Picture 10"/>
             <wp:cNvGraphicFramePr>
               <a:graphicFrameLocks xmlns:a="http://schemas.openxmlformats.org/drawingml/2006/main" noChangeAspect="1"/>
             </wp:cNvGraphicFramePr>
@@ -839,7 +801,7 @@
                   <pic:spPr>
                     <a:xfrm>
                       <a:off x="0" y="0"/>
-                      <a:ext cx="6332220" cy="2070100"/>
+                      <a:ext cx="5943600" cy="2151068"/>
                     </a:xfrm>
                     <a:prstGeom prst="rect">
                       <a:avLst/>
@@ -855,11 +817,11 @@
     <w:p>
       <w:pPr>
         <w:pStyle w:val="StkNUMBERING"/>
-      </w:pPr>
-    </w:p>
-    <w:p>
-      <w:pPr>
-        <w:pStyle w:val="StkNUMBERING"/>
+        <w:numPr>
+          <w:ilvl w:val="0"/>
+          <w:numId w:val="0"/>
+        </w:numPr>
+        <w:ind w:left="720"/>
         <w:rPr>
           <w:sz w:val="22"/>
         </w:rPr>
@@ -868,6 +830,7 @@
         <w:rPr>
           <w:noProof/>
         </w:rPr>
+        <w:lastRenderedPageBreak/>
         <w:drawing>
           <wp:inline distT="0" distB="0" distL="0" distR="0" wp14:anchorId="08115BC4" wp14:editId="1CFA352A">
             <wp:extent cx="6332220" cy="2379980"/>
@@ -908,12 +871,16 @@
     <w:p>
       <w:pPr>
         <w:pStyle w:val="StkNUMBERING"/>
+        <w:numPr>
+          <w:ilvl w:val="0"/>
+          <w:numId w:val="0"/>
+        </w:numPr>
+        <w:ind w:left="720"/>
       </w:pPr>
       <w:r>
         <w:rPr>
           <w:noProof/>
         </w:rPr>
-        <w:lastRenderedPageBreak/>
         <w:drawing>
           <wp:inline distT="0" distB="0" distL="0" distR="0" wp14:anchorId="10C2DAD5" wp14:editId="1E51D521">
             <wp:extent cx="5943600" cy="2731004"/>
@@ -954,19 +921,11 @@
     <w:p>
       <w:pPr>
         <w:pStyle w:val="StkNUMBERING"/>
-        <w:rPr>
-          <w:sz w:val="22"/>
-        </w:rPr>
-      </w:pPr>
-    </w:p>
-    <w:p>
-      <w:pPr>
-        <w:pStyle w:val="StkNUMBERING"/>
-      </w:pPr>
-    </w:p>
-    <w:p>
-      <w:pPr>
-        <w:pStyle w:val="StkNUMBERING"/>
+        <w:numPr>
+          <w:ilvl w:val="0"/>
+          <w:numId w:val="0"/>
+        </w:numPr>
+        <w:ind w:left="720"/>
         <w:rPr>
           <w:sz w:val="22"/>
         </w:rPr>
@@ -1015,53 +974,17 @@
     <w:p>
       <w:pPr>
         <w:pStyle w:val="StkNUMBERING"/>
-      </w:pPr>
-    </w:p>
-    <w:p>
-      <w:pPr>
-        <w:pStyle w:val="StkNUMBERING"/>
-      </w:pPr>
-    </w:p>
-    <w:p>
-      <w:pPr>
-        <w:pStyle w:val="StkNUMBERING"/>
-      </w:pPr>
-      <w:r>
-        <w:t>Config file</w:t>
-      </w:r>
-    </w:p>
-    <w:p>
-      <w:pPr>
-        <w:pStyle w:val="StkNUMBERING"/>
-      </w:pPr>
-      <w:r>
-        <w:t xml:space="preserve">In this file you need to set some configurations such as UAA, </w:t>
-      </w:r>
-      <w:proofErr w:type="spellStart"/>
-      <w:r>
-        <w:t>Redis</w:t>
-      </w:r>
-      <w:proofErr w:type="spellEnd"/>
-      <w:r>
-        <w:t xml:space="preserve">, tags, gateways &amp; </w:t>
-      </w:r>
-      <w:proofErr w:type="spellStart"/>
-      <w:r>
-        <w:t>áreas</w:t>
-      </w:r>
-      <w:proofErr w:type="spellEnd"/>
-      <w:r>
-        <w:t>…</w:t>
-      </w:r>
-    </w:p>
-    <w:p>
-      <w:pPr>
-        <w:pStyle w:val="StkNUMBERING"/>
+        <w:numPr>
+          <w:ilvl w:val="0"/>
+          <w:numId w:val="0"/>
+        </w:numPr>
+        <w:ind w:left="720"/>
       </w:pPr>
       <w:r>
         <w:rPr>
           <w:noProof/>
         </w:rPr>
+        <w:lastRenderedPageBreak/>
         <w:drawing>
           <wp:inline distT="0" distB="0" distL="0" distR="0" wp14:anchorId="7BC8DEC3" wp14:editId="6416DA65">
             <wp:extent cx="6332220" cy="1604010"/>
@@ -1102,6 +1025,11 @@
     <w:p>
       <w:pPr>
         <w:pStyle w:val="StkNUMBERING"/>
+        <w:numPr>
+          <w:ilvl w:val="0"/>
+          <w:numId w:val="0"/>
+        </w:numPr>
+        <w:ind w:left="720"/>
       </w:pPr>
     </w:p>
     <w:p>
@@ -1115,6 +1043,10 @@
     <w:p>
       <w:pPr>
         <w:pStyle w:val="StkBULLETS1"/>
+        <w:numPr>
+          <w:ilvl w:val="0"/>
+          <w:numId w:val="4"/>
+        </w:numPr>
       </w:pPr>
       <w:r>
         <w:t>#UAA</w:t>
@@ -1123,6 +1055,10 @@
     <w:p>
       <w:pPr>
         <w:pStyle w:val="StkBULLETS1"/>
+        <w:numPr>
+          <w:ilvl w:val="0"/>
+          <w:numId w:val="4"/>
+        </w:numPr>
         <w:rPr>
           <w:color w:val="0070C0"/>
         </w:rPr>
@@ -1140,6 +1076,10 @@
     <w:p>
       <w:pPr>
         <w:pStyle w:val="StkBULLETS1"/>
+        <w:numPr>
+          <w:ilvl w:val="0"/>
+          <w:numId w:val="4"/>
+        </w:numPr>
         <w:rPr>
           <w:color w:val="0070C0"/>
         </w:rPr>
@@ -1157,6 +1097,10 @@
     <w:p>
       <w:pPr>
         <w:pStyle w:val="StkBULLETS1"/>
+        <w:numPr>
+          <w:ilvl w:val="0"/>
+          <w:numId w:val="4"/>
+        </w:numPr>
         <w:rPr>
           <w:color w:val="0070C0"/>
         </w:rPr>
@@ -1174,6 +1118,10 @@
     <w:p>
       <w:pPr>
         <w:pStyle w:val="StkBULLETS1"/>
+        <w:numPr>
+          <w:ilvl w:val="0"/>
+          <w:numId w:val="4"/>
+        </w:numPr>
         <w:rPr>
           <w:color w:val="0070C0"/>
         </w:rPr>
@@ -1191,11 +1139,19 @@
     <w:p>
       <w:pPr>
         <w:pStyle w:val="StkBULLETS1"/>
-      </w:pPr>
-    </w:p>
-    <w:p>
-      <w:pPr>
-        <w:pStyle w:val="StkBULLETS1"/>
+        <w:numPr>
+          <w:ilvl w:val="0"/>
+          <w:numId w:val="4"/>
+        </w:numPr>
+      </w:pPr>
+    </w:p>
+    <w:p>
+      <w:pPr>
+        <w:pStyle w:val="StkBULLETS1"/>
+        <w:numPr>
+          <w:ilvl w:val="0"/>
+          <w:numId w:val="4"/>
+        </w:numPr>
       </w:pPr>
       <w:r>
         <w:t>#TIME/SERIES</w:t>
@@ -1204,6 +1160,10 @@
     <w:p>
       <w:pPr>
         <w:pStyle w:val="StkBULLETS1"/>
+        <w:numPr>
+          <w:ilvl w:val="0"/>
+          <w:numId w:val="4"/>
+        </w:numPr>
         <w:rPr>
           <w:color w:val="0070C0"/>
         </w:rPr>
@@ -1221,6 +1181,10 @@
     <w:p>
       <w:pPr>
         <w:pStyle w:val="StkBULLETS1"/>
+        <w:numPr>
+          <w:ilvl w:val="0"/>
+          <w:numId w:val="4"/>
+        </w:numPr>
       </w:pPr>
       <w:r>
         <w:t xml:space="preserve">time.series.zoneId=5cafa68b-88db-4b82-9b13-7f1488ad6b91 </w:t>
@@ -1235,11 +1199,19 @@
     <w:p>
       <w:pPr>
         <w:pStyle w:val="StkBULLETS1"/>
-      </w:pPr>
-    </w:p>
-    <w:p>
-      <w:pPr>
-        <w:pStyle w:val="StkBULLETS1"/>
+        <w:numPr>
+          <w:ilvl w:val="0"/>
+          <w:numId w:val="4"/>
+        </w:numPr>
+      </w:pPr>
+    </w:p>
+    <w:p>
+      <w:pPr>
+        <w:pStyle w:val="StkBULLETS1"/>
+        <w:numPr>
+          <w:ilvl w:val="0"/>
+          <w:numId w:val="4"/>
+        </w:numPr>
       </w:pPr>
       <w:r>
         <w:t>#MONITOR</w:t>
@@ -1248,121 +1220,130 @@
     <w:p>
       <w:pPr>
         <w:pStyle w:val="StkBULLETS1"/>
+        <w:numPr>
+          <w:ilvl w:val="0"/>
+          <w:numId w:val="4"/>
+        </w:numPr>
       </w:pPr>
       <w:r>
         <w:t xml:space="preserve">periodic.basis=30000 </w:t>
       </w:r>
       <w:r>
+        <w:t>(This parameter indicates how long times series is consulted)</w:t>
+      </w:r>
+    </w:p>
+    <w:p>
+      <w:pPr>
+        <w:pStyle w:val="StkBULLETS1"/>
+        <w:numPr>
+          <w:ilvl w:val="0"/>
+          <w:numId w:val="4"/>
+        </w:numPr>
+      </w:pPr>
+      <w:r>
+        <w:t xml:space="preserve">period.time.query=180000 </w:t>
+      </w:r>
+      <w:r>
+        <w:t>(</w:t>
+      </w:r>
+      <w:r>
+        <w:t>This parameter indicates how long before present the time series is consulted</w:t>
+      </w:r>
+      <w:r>
+        <w:t>)</w:t>
+      </w:r>
+      <w:r>
+        <w:t xml:space="preserve"> as interval.</w:t>
+      </w:r>
+    </w:p>
+    <w:p>
+      <w:pPr>
+        <w:pStyle w:val="StkBULLETS1"/>
+        <w:numPr>
+          <w:ilvl w:val="0"/>
+          <w:numId w:val="4"/>
+        </w:numPr>
+      </w:pPr>
+    </w:p>
+    <w:p>
+      <w:pPr>
+        <w:pStyle w:val="StkBULLETS1"/>
+        <w:numPr>
+          <w:ilvl w:val="0"/>
+          <w:numId w:val="4"/>
+        </w:numPr>
+      </w:pPr>
+      <w:r>
+        <w:t>#Config File</w:t>
+      </w:r>
+    </w:p>
+    <w:p>
+      <w:pPr>
+        <w:pStyle w:val="StkBULLETS1"/>
+        <w:numPr>
+          <w:ilvl w:val="0"/>
+          <w:numId w:val="4"/>
+        </w:numPr>
+      </w:pPr>
+      <w:r>
+        <w:t xml:space="preserve">redis.host=10.72.6.31 </w:t>
+      </w:r>
+      <w:r>
+        <w:t>(Your Redis database host)</w:t>
+      </w:r>
+    </w:p>
+    <w:p>
+      <w:pPr>
+        <w:pStyle w:val="StkBULLETS1"/>
+        <w:numPr>
+          <w:ilvl w:val="0"/>
+          <w:numId w:val="4"/>
+        </w:numPr>
+      </w:pPr>
+      <w:r>
+        <w:t xml:space="preserve">redis.port=40031 </w:t>
+      </w:r>
+      <w:r>
+        <w:t>(Redis database port)</w:t>
+      </w:r>
+    </w:p>
+    <w:p>
+      <w:pPr>
+        <w:pStyle w:val="StkBULLETS1"/>
+        <w:numPr>
+          <w:ilvl w:val="0"/>
+          <w:numId w:val="4"/>
+        </w:numPr>
         <w:rPr>
           <w:color w:val="0070C0"/>
         </w:rPr>
-        <w:t>(This parameter indicates how long times series is consulted)</w:t>
-      </w:r>
-    </w:p>
-    <w:p>
-      <w:pPr>
-        <w:pStyle w:val="StkBULLETS1"/>
-      </w:pPr>
-      <w:r>
-        <w:t xml:space="preserve">period.time.query=180000 </w:t>
+      </w:pPr>
+      <w:r>
+        <w:t xml:space="preserve">redis.pwd=6972930b-afbf-453d-b016-0036d19d4ad9 </w:t>
       </w:r>
       <w:r>
         <w:rPr>
           <w:color w:val="0070C0"/>
         </w:rPr>
-        <w:t>(</w:t>
-      </w:r>
-      <w:r>
-        <w:rPr>
-          <w:color w:val="0070C0"/>
-        </w:rPr>
-        <w:t>This parameter indicates how long before present the time series is consulted</w:t>
-      </w:r>
-      <w:r>
-        <w:rPr>
-          <w:color w:val="0070C0"/>
-        </w:rPr>
-        <w:t>)</w:t>
-      </w:r>
-      <w:r>
-        <w:rPr>
-          <w:color w:val="0070C0"/>
-        </w:rPr>
-        <w:t xml:space="preserve"> as interval.</w:t>
-      </w:r>
-    </w:p>
-    <w:p>
-      <w:pPr>
-        <w:pStyle w:val="StkBULLETS1"/>
-      </w:pPr>
-    </w:p>
-    <w:p>
-      <w:pPr>
-        <w:pStyle w:val="StkBULLETS1"/>
-      </w:pPr>
-      <w:r>
-        <w:t>#Config File</w:t>
-      </w:r>
-    </w:p>
-    <w:p>
-      <w:pPr>
-        <w:pStyle w:val="StkBULLETS1"/>
-        <w:rPr>
-          <w:color w:val="0070C0"/>
-        </w:rPr>
-      </w:pPr>
-      <w:r>
-        <w:t xml:space="preserve">redis.host=10.72.6.31 </w:t>
-      </w:r>
-      <w:r>
-        <w:rPr>
-          <w:color w:val="0070C0"/>
-        </w:rPr>
-        <w:t>(Your Redis database host)</w:t>
-      </w:r>
-    </w:p>
-    <w:p>
-      <w:pPr>
-        <w:pStyle w:val="StkBULLETS1"/>
-        <w:rPr>
-          <w:color w:val="0070C0"/>
-        </w:rPr>
-      </w:pPr>
-      <w:r>
-        <w:t xml:space="preserve">redis.port=40031 </w:t>
-      </w:r>
-      <w:r>
-        <w:rPr>
-          <w:color w:val="0070C0"/>
-        </w:rPr>
-        <w:t>(Redis database port)</w:t>
-      </w:r>
-    </w:p>
-    <w:p>
-      <w:pPr>
-        <w:pStyle w:val="StkBULLETS1"/>
-        <w:rPr>
-          <w:color w:val="0070C0"/>
-        </w:rPr>
-      </w:pPr>
-      <w:r>
-        <w:t xml:space="preserve">redis.pwd=6972930b-afbf-453d-b016-0036d19d4ad9 </w:t>
-      </w:r>
-      <w:r>
-        <w:rPr>
-          <w:color w:val="0070C0"/>
-        </w:rPr>
         <w:t>(Redis Database password)</w:t>
       </w:r>
     </w:p>
     <w:p>
       <w:pPr>
         <w:pStyle w:val="StkBULLETS1"/>
-      </w:pPr>
-    </w:p>
-    <w:p>
-      <w:pPr>
-        <w:pStyle w:val="StkBULLETS1"/>
+        <w:numPr>
+          <w:ilvl w:val="0"/>
+          <w:numId w:val="4"/>
+        </w:numPr>
+      </w:pPr>
+    </w:p>
+    <w:p>
+      <w:pPr>
+        <w:pStyle w:val="StkBULLETS1"/>
+        <w:numPr>
+          <w:ilvl w:val="0"/>
+          <w:numId w:val="4"/>
+        </w:numPr>
       </w:pPr>
       <w:r>
         <w:t>#Format</w:t>
@@ -1371,6 +1352,10 @@
     <w:p>
       <w:pPr>
         <w:pStyle w:val="StkBULLETS1"/>
+        <w:numPr>
+          <w:ilvl w:val="0"/>
+          <w:numId w:val="4"/>
+        </w:numPr>
       </w:pPr>
       <w:r>
         <w:t>sdf.timeStamp=yyyy-MM-dd hh:mm:ss.SSS (formating)</w:t>
@@ -1379,6 +1364,10 @@
     <w:p>
       <w:pPr>
         <w:pStyle w:val="StkBULLETS1"/>
+        <w:numPr>
+          <w:ilvl w:val="0"/>
+          <w:numId w:val="4"/>
+        </w:numPr>
       </w:pPr>
       <w:r>
         <w:t>sdf.timeStampHMS= (hh:mm:ss) (formating)</w:t>
@@ -1387,25 +1376,34 @@
     <w:p>
       <w:pPr>
         <w:pStyle w:val="StkBULLETS1"/>
-      </w:pPr>
-    </w:p>
-    <w:p>
-      <w:pPr>
-        <w:pStyle w:val="StkBULLETS1"/>
+        <w:numPr>
+          <w:ilvl w:val="0"/>
+          <w:numId w:val="4"/>
+        </w:numPr>
+      </w:pPr>
+    </w:p>
+    <w:p>
+      <w:pPr>
+        <w:pStyle w:val="StkBULLETS1"/>
+        <w:numPr>
+          <w:ilvl w:val="0"/>
+          <w:numId w:val="4"/>
+        </w:numPr>
       </w:pPr>
       <w:r>
         <w:t>#</w:t>
       </w:r>
       <w:r>
-        <w:rPr>
-          <w:color w:val="0070C0"/>
-        </w:rPr>
         <w:t>TAGS</w:t>
       </w:r>
     </w:p>
     <w:p>
       <w:pPr>
         <w:pStyle w:val="StkBULLETS1"/>
+        <w:numPr>
+          <w:ilvl w:val="0"/>
+          <w:numId w:val="4"/>
+        </w:numPr>
       </w:pPr>
       <w:r>
         <w:t>tag.HFD=_HardFailDetected</w:t>
@@ -1414,6 +1412,10 @@
     <w:p>
       <w:pPr>
         <w:pStyle w:val="StkBULLETS1"/>
+        <w:numPr>
+          <w:ilvl w:val="0"/>
+          <w:numId w:val="4"/>
+        </w:numPr>
       </w:pPr>
       <w:r>
         <w:t>tag.HBF=_HeartBeat_Fault</w:t>
@@ -1422,6 +1424,10 @@
     <w:p>
       <w:pPr>
         <w:pStyle w:val="StkBULLETS1"/>
+        <w:numPr>
+          <w:ilvl w:val="0"/>
+          <w:numId w:val="4"/>
+        </w:numPr>
       </w:pPr>
       <w:r>
         <w:t>tag.SFD=_Soft_Fail_Detected</w:t>
@@ -1430,6 +1436,10 @@
     <w:p>
       <w:pPr>
         <w:pStyle w:val="StkBULLETS1"/>
+        <w:numPr>
+          <w:ilvl w:val="0"/>
+          <w:numId w:val="4"/>
+        </w:numPr>
       </w:pPr>
       <w:r>
         <w:t>filterTag.HFD=HardFailDetected</w:t>
@@ -1438,6 +1448,10 @@
     <w:p>
       <w:pPr>
         <w:pStyle w:val="StkBULLETS1"/>
+        <w:numPr>
+          <w:ilvl w:val="0"/>
+          <w:numId w:val="4"/>
+        </w:numPr>
       </w:pPr>
       <w:r>
         <w:t>filterTag.HBF=HeartBeat_Fault</w:t>
@@ -1446,6 +1460,10 @@
     <w:p>
       <w:pPr>
         <w:pStyle w:val="StkBULLETS1"/>
+        <w:numPr>
+          <w:ilvl w:val="0"/>
+          <w:numId w:val="4"/>
+        </w:numPr>
       </w:pPr>
       <w:r>
         <w:t>filterTag.HB=HeartBeat</w:t>
@@ -1454,6 +1472,10 @@
     <w:p>
       <w:pPr>
         <w:pStyle w:val="StkBULLETS1"/>
+        <w:numPr>
+          <w:ilvl w:val="0"/>
+          <w:numId w:val="4"/>
+        </w:numPr>
       </w:pPr>
       <w:r>
         <w:t>filterTag.SFD=Soft_Fail_Detected</w:t>
@@ -1462,11 +1484,19 @@
     <w:p>
       <w:pPr>
         <w:pStyle w:val="StkBULLETS1"/>
-      </w:pPr>
-    </w:p>
-    <w:p>
-      <w:pPr>
-        <w:pStyle w:val="StkBULLETS1"/>
+        <w:numPr>
+          <w:ilvl w:val="0"/>
+          <w:numId w:val="4"/>
+        </w:numPr>
+      </w:pPr>
+    </w:p>
+    <w:p>
+      <w:pPr>
+        <w:pStyle w:val="StkBULLETS1"/>
+        <w:numPr>
+          <w:ilvl w:val="0"/>
+          <w:numId w:val="4"/>
+        </w:numPr>
       </w:pPr>
       <w:r>
         <w:t>#mail</w:t>
@@ -1475,6 +1505,10 @@
     <w:p>
       <w:pPr>
         <w:pStyle w:val="StkBULLETS1"/>
+        <w:numPr>
+          <w:ilvl w:val="0"/>
+          <w:numId w:val="4"/>
+        </w:numPr>
         <w:rPr>
           <w:color w:val="0070C0"/>
         </w:rPr>
@@ -1500,23 +1534,26 @@
     <w:p>
       <w:pPr>
         <w:pStyle w:val="StkBULLETS1"/>
-        <w:rPr>
-          <w:color w:val="0070C0"/>
-        </w:rPr>
-      </w:pPr>
-      <w:r>
+        <w:numPr>
+          <w:ilvl w:val="0"/>
+          <w:numId w:val="4"/>
+        </w:numPr>
+      </w:pPr>
+      <w:r>
+        <w:lastRenderedPageBreak/>
         <w:t xml:space="preserve">mail.pwd=GEnotifications </w:t>
       </w:r>
       <w:r>
-        <w:rPr>
-          <w:color w:val="0070C0"/>
-        </w:rPr>
         <w:t>(client email password is used to send mails)</w:t>
       </w:r>
     </w:p>
     <w:p>
       <w:pPr>
         <w:pStyle w:val="StkBULLETS1"/>
+        <w:numPr>
+          <w:ilvl w:val="0"/>
+          <w:numId w:val="4"/>
+        </w:numPr>
         <w:rPr>
           <w:color w:val="0070C0"/>
         </w:rPr>
@@ -1542,6 +1579,10 @@
     <w:p>
       <w:pPr>
         <w:pStyle w:val="StkBULLETS1"/>
+        <w:numPr>
+          <w:ilvl w:val="0"/>
+          <w:numId w:val="4"/>
+        </w:numPr>
         <w:rPr>
           <w:color w:val="0070C0"/>
         </w:rPr>
@@ -1567,6 +1608,10 @@
     <w:p>
       <w:pPr>
         <w:pStyle w:val="StkBULLETS1"/>
+        <w:numPr>
+          <w:ilvl w:val="0"/>
+          <w:numId w:val="4"/>
+        </w:numPr>
         <w:rPr>
           <w:color w:val="0070C0"/>
         </w:rPr>
@@ -1592,6 +1637,10 @@
     <w:p>
       <w:pPr>
         <w:pStyle w:val="StkBULLETS1"/>
+        <w:numPr>
+          <w:ilvl w:val="0"/>
+          <w:numId w:val="4"/>
+        </w:numPr>
       </w:pPr>
       <w:r>
         <w:t xml:space="preserve">mail.subjectHF= FFU HARD FAILURE NOTIFICATION \u2013 Gateway: </w:t>
@@ -1600,6 +1649,10 @@
     <w:p>
       <w:pPr>
         <w:pStyle w:val="StkBULLETS1"/>
+        <w:numPr>
+          <w:ilvl w:val="0"/>
+          <w:numId w:val="4"/>
+        </w:numPr>
       </w:pPr>
       <w:r>
         <w:t xml:space="preserve">mail.bodyHF= Edge Analytics have detected a possible Hard Failure of the Fan Filter Unit associated with </w:t>
@@ -1608,6 +1661,10 @@
     <w:p>
       <w:pPr>
         <w:pStyle w:val="StkBULLETS1"/>
+        <w:numPr>
+          <w:ilvl w:val="0"/>
+          <w:numId w:val="4"/>
+        </w:numPr>
       </w:pPr>
       <w:r>
         <w:t>mail.header=X-Priority</w:t>
@@ -1616,6 +1673,10 @@
     <w:p>
       <w:pPr>
         <w:pStyle w:val="StkBULLETS1"/>
+        <w:numPr>
+          <w:ilvl w:val="0"/>
+          <w:numId w:val="4"/>
+        </w:numPr>
       </w:pPr>
       <w:r>
         <w:t xml:space="preserve">mail.subjectSF= FFU Soft Failure Notification  \u2013 Gateway: </w:t>
@@ -1624,6 +1685,10 @@
     <w:p>
       <w:pPr>
         <w:pStyle w:val="StkBULLETS1"/>
+        <w:numPr>
+          <w:ilvl w:val="0"/>
+          <w:numId w:val="4"/>
+        </w:numPr>
       </w:pPr>
       <w:r>
         <w:t xml:space="preserve">mail.bodySF= Edge Analytics have detected possible conditions leading to failure of the FFU associated with Gateway </w:t>
@@ -1632,15 +1697,22 @@
     <w:p>
       <w:pPr>
         <w:pStyle w:val="StkBULLETS1"/>
-      </w:pPr>
-      <w:r>
-        <w:lastRenderedPageBreak/>
+        <w:numPr>
+          <w:ilvl w:val="0"/>
+          <w:numId w:val="4"/>
+        </w:numPr>
+      </w:pPr>
+      <w:r>
         <w:t xml:space="preserve"> </w:t>
       </w:r>
     </w:p>
     <w:p>
       <w:pPr>
         <w:pStyle w:val="StkBULLETS1"/>
+        <w:numPr>
+          <w:ilvl w:val="0"/>
+          <w:numId w:val="4"/>
+        </w:numPr>
       </w:pPr>
       <w:r>
         <w:t>#monitor</w:t>
@@ -1649,6 +1721,10 @@
     <w:p>
       <w:pPr>
         <w:pStyle w:val="StkBULLETS1"/>
+        <w:numPr>
+          <w:ilvl w:val="0"/>
+          <w:numId w:val="4"/>
+        </w:numPr>
       </w:pPr>
       <w:r>
         <w:t>monitor.uri=https://emailnotifications-app.run.aws-usw02-pr.ice.predix.io/startMonitor</w:t>
@@ -1657,28 +1733,34 @@
     <w:p>
       <w:pPr>
         <w:pStyle w:val="StkBULLETS1"/>
-      </w:pPr>
-    </w:p>
-    <w:p>
-      <w:pPr>
-        <w:pStyle w:val="StkBULLETS1"/>
-        <w:rPr>
-          <w:color w:val="0070C0"/>
-        </w:rPr>
+        <w:numPr>
+          <w:ilvl w:val="0"/>
+          <w:numId w:val="4"/>
+        </w:numPr>
+      </w:pPr>
+    </w:p>
+    <w:p>
+      <w:pPr>
+        <w:pStyle w:val="StkBULLETS1"/>
+        <w:numPr>
+          <w:ilvl w:val="0"/>
+          <w:numId w:val="4"/>
+        </w:numPr>
       </w:pPr>
       <w:r>
         <w:t xml:space="preserve">#GATEWAY </w:t>
       </w:r>
       <w:r>
-        <w:rPr>
-          <w:color w:val="0070C0"/>
-        </w:rPr>
         <w:t>(This is the relation betwen Gateway and Area, if one gateway does not have area default area is used)</w:t>
       </w:r>
     </w:p>
     <w:p>
       <w:pPr>
         <w:pStyle w:val="StkBULLETS1"/>
+        <w:numPr>
+          <w:ilvl w:val="0"/>
+          <w:numId w:val="4"/>
+        </w:numPr>
       </w:pPr>
       <w:r>
         <w:t>default.area=No Area</w:t>
@@ -1687,6 +1769,10 @@
     <w:p>
       <w:pPr>
         <w:pStyle w:val="StkBULLETS1"/>
+        <w:numPr>
+          <w:ilvl w:val="0"/>
+          <w:numId w:val="4"/>
+        </w:numPr>
       </w:pPr>
       <w:r>
         <w:t>G990091=Area 01</w:t>
@@ -1695,6 +1781,10 @@
     <w:p>
       <w:pPr>
         <w:pStyle w:val="StkBULLETS1"/>
+        <w:numPr>
+          <w:ilvl w:val="0"/>
+          <w:numId w:val="4"/>
+        </w:numPr>
       </w:pPr>
       <w:r>
         <w:t>G990092=Area 02</w:t>
@@ -1703,6 +1793,10 @@
     <w:p>
       <w:pPr>
         <w:pStyle w:val="StkBULLETS1"/>
+        <w:numPr>
+          <w:ilvl w:val="0"/>
+          <w:numId w:val="4"/>
+        </w:numPr>
       </w:pPr>
       <w:r>
         <w:t>G670080=Area 03</w:t>
@@ -1711,6 +1805,10 @@
     <w:p>
       <w:pPr>
         <w:pStyle w:val="StkBULLETS1"/>
+        <w:numPr>
+          <w:ilvl w:val="0"/>
+          <w:numId w:val="4"/>
+        </w:numPr>
       </w:pPr>
       <w:r>
         <w:t>G690091=Area 04</w:t>
@@ -1719,281 +1817,83 @@
     <w:p>
       <w:pPr>
         <w:pStyle w:val="StkNUMBERING"/>
-      </w:pPr>
-    </w:p>
-    <w:p>
-      <w:pPr>
-        <w:pStyle w:val="StkBULLETS1"/>
         <w:numPr>
           <w:ilvl w:val="0"/>
           <w:numId w:val="0"/>
         </w:numPr>
-      </w:pPr>
-    </w:p>
-    <w:p>
-      <w:pPr>
-        <w:pStyle w:val="StkNUMBERING"/>
-      </w:pPr>
-      <w:r>
-        <w:t>Microservices (Endpoints)</w:t>
-      </w:r>
-    </w:p>
-    <w:p>
-      <w:pPr>
-        <w:pStyle w:val="StkBODYTEXT"/>
-        <w:rPr>
-          <w:lang w:val="en-US"/>
-        </w:rPr>
-      </w:pPr>
-      <w:r>
-        <w:rPr>
-          <w:lang w:val="pt-BR"/>
-        </w:rPr>
-        <w:t>In the following list are the services developed</w:t>
-      </w:r>
-      <w:r>
-        <w:rPr>
-          <w:lang w:val="en-US"/>
-        </w:rPr>
-        <w:t xml:space="preserve"> and parameters required.</w:t>
-      </w:r>
-    </w:p>
-    <w:p>
-      <w:pPr>
-        <w:pStyle w:val="StkBODYTEXT"/>
-        <w:numPr>
-          <w:ilvl w:val="0"/>
-          <w:numId w:val="2"/>
-        </w:numPr>
-        <w:rPr>
-          <w:lang w:val="en-US"/>
-        </w:rPr>
-      </w:pPr>
-      <w:hyperlink r:id="rId19" w:history="1">
-        <w:r>
-          <w:rPr>
-            <w:rStyle w:val="Hyperlink"/>
-            <w:rFonts w:ascii="Helvetica" w:hAnsi="Helvetica" w:cs="Helvetica"/>
-            <w:sz w:val="18"/>
-            <w:szCs w:val="18"/>
-            <w:shd w:val="clear" w:color="auto" w:fill="FAFAFA"/>
-            <w:lang w:val="en-US"/>
-          </w:rPr>
-          <w:t>https://emailnotifications-app.run.aws-usw02-pr.ice.predix.io/starTStMonitor</w:t>
-        </w:r>
-      </w:hyperlink>
-    </w:p>
-    <w:p>
-      <w:pPr>
-        <w:pStyle w:val="StkBODYTEXT"/>
+        <w:ind w:left="720" w:hanging="360"/>
+      </w:pPr>
+    </w:p>
+    <w:p>
+      <w:pPr>
+        <w:pStyle w:val="StkBULLETS1"/>
+        <w:numPr>
+          <w:ilvl w:val="0"/>
+          <w:numId w:val="0"/>
+        </w:numPr>
+      </w:pPr>
+    </w:p>
+    <w:p/>
+    <w:p>
+      <w:pPr>
+        <w:pStyle w:val="ListParagraph"/>
+        <w:numPr>
+          <w:ilvl w:val="0"/>
+          <w:numId w:val="3"/>
+        </w:numPr>
+        <w:ind w:left="90"/>
+      </w:pPr>
+      <w:r>
+        <w:t>Once Complete wit</w:t>
+      </w:r>
+      <w:r>
+        <w:t>h the Configuration file update</w:t>
+      </w:r>
+    </w:p>
+    <w:p>
+      <w:pPr>
+        <w:pStyle w:val="ListParagraph"/>
         <w:numPr>
           <w:ilvl w:val="1"/>
-          <w:numId w:val="2"/>
-        </w:numPr>
-        <w:rPr>
-          <w:lang w:val="en-US"/>
-        </w:rPr>
-      </w:pPr>
-      <w:r>
-        <w:rPr>
-          <w:rFonts w:ascii="Helvetica" w:hAnsi="Helvetica" w:cs="Helvetica"/>
-          <w:color w:val="505050"/>
-          <w:sz w:val="18"/>
-          <w:szCs w:val="18"/>
-          <w:shd w:val="clear" w:color="auto" w:fill="FAFAFA"/>
-          <w:lang w:val="en-US"/>
-        </w:rPr>
-        <w:t>No Apply</w:t>
-      </w:r>
-    </w:p>
-    <w:p>
-      <w:pPr>
-        <w:pStyle w:val="StkBODYTEXT"/>
-        <w:numPr>
-          <w:ilvl w:val="0"/>
-          <w:numId w:val="2"/>
-        </w:numPr>
-        <w:rPr>
-          <w:lang w:val="en-US"/>
-        </w:rPr>
-      </w:pPr>
-      <w:hyperlink r:id="rId20" w:history="1">
-        <w:r>
-          <w:rPr>
-            <w:rStyle w:val="Hyperlink"/>
-            <w:rFonts w:ascii="Helvetica" w:hAnsi="Helvetica" w:cs="Helvetica"/>
-            <w:sz w:val="18"/>
-            <w:szCs w:val="18"/>
-            <w:shd w:val="clear" w:color="auto" w:fill="FAFAFA"/>
-            <w:lang w:val="en-US"/>
-          </w:rPr>
-          <w:t>https://emailnotifications-app.run.aws-usw02-pr.ice.predix.io/sensorStatus</w:t>
-        </w:r>
-      </w:hyperlink>
-    </w:p>
-    <w:p>
-      <w:pPr>
-        <w:pStyle w:val="StkBODYTEXT"/>
+          <w:numId w:val="3"/>
+        </w:numPr>
+        <w:ind w:left="630"/>
+      </w:pPr>
+      <w:r>
+        <w:t xml:space="preserve">Return to the command Prompt and CD </w:t>
+      </w:r>
+      <w:proofErr w:type="spellStart"/>
+      <w:r>
+        <w:t>itno</w:t>
+      </w:r>
+      <w:proofErr w:type="spellEnd"/>
+      <w:r>
+        <w:t xml:space="preserve"> the top level directory of the application</w:t>
+      </w:r>
+    </w:p>
+    <w:p>
+      <w:pPr>
+        <w:pStyle w:val="ListParagraph"/>
         <w:numPr>
           <w:ilvl w:val="1"/>
-          <w:numId w:val="2"/>
-        </w:numPr>
-        <w:rPr>
-          <w:lang w:val="en-US"/>
-        </w:rPr>
-      </w:pPr>
-      <w:r>
-        <w:rPr>
-          <w:rFonts w:ascii="Helvetica" w:hAnsi="Helvetica" w:cs="Helvetica"/>
-          <w:color w:val="505050"/>
-          <w:sz w:val="18"/>
-          <w:szCs w:val="18"/>
-          <w:shd w:val="clear" w:color="auto" w:fill="FAFAFA"/>
-          <w:lang w:val="en-US"/>
-        </w:rPr>
-        <w:t>No Apply</w:t>
-      </w:r>
-    </w:p>
-    <w:p>
-      <w:pPr>
-        <w:pStyle w:val="StkBODYTEXT"/>
-        <w:numPr>
-          <w:ilvl w:val="0"/>
-          <w:numId w:val="2"/>
-        </w:numPr>
-        <w:rPr>
-          <w:lang w:val="en-US"/>
-        </w:rPr>
-      </w:pPr>
-      <w:hyperlink r:id="rId21" w:history="1">
-        <w:r>
-          <w:rPr>
-            <w:rStyle w:val="Hyperlink"/>
-            <w:rFonts w:ascii="Helvetica" w:hAnsi="Helvetica" w:cs="Helvetica"/>
-            <w:sz w:val="18"/>
-            <w:szCs w:val="18"/>
-            <w:shd w:val="clear" w:color="auto" w:fill="FAFAFA"/>
-            <w:lang w:val="en-US"/>
-          </w:rPr>
-          <w:t>https://emailnotifications-app.run.aws-usw02-pr.ice.predix.io/softFailures</w:t>
-        </w:r>
-      </w:hyperlink>
-    </w:p>
-    <w:p>
-      <w:pPr>
-        <w:pStyle w:val="StkBODYTEXT"/>
-        <w:numPr>
-          <w:ilvl w:val="1"/>
-          <w:numId w:val="2"/>
-        </w:numPr>
-        <w:rPr>
-          <w:lang w:val="en-US"/>
-        </w:rPr>
-      </w:pPr>
-      <w:r>
-        <w:rPr>
-          <w:lang w:val="en-US"/>
-        </w:rPr>
-        <w:t>{"gateway":"G990092","fan":"421620"}</w:t>
-      </w:r>
-    </w:p>
-    <w:p>
-      <w:pPr>
-        <w:pStyle w:val="StkBODYTEXT"/>
-        <w:numPr>
-          <w:ilvl w:val="0"/>
-          <w:numId w:val="2"/>
-        </w:numPr>
-        <w:rPr>
-          <w:lang w:val="en-US"/>
-        </w:rPr>
-      </w:pPr>
-      <w:hyperlink r:id="rId22" w:history="1">
-        <w:r>
-          <w:rPr>
-            <w:rStyle w:val="Hyperlink"/>
-            <w:rFonts w:ascii="Helvetica" w:hAnsi="Helvetica" w:cs="Helvetica"/>
-            <w:sz w:val="18"/>
-            <w:szCs w:val="18"/>
-            <w:shd w:val="clear" w:color="auto" w:fill="FAFAFA"/>
-            <w:lang w:val="en-US"/>
-          </w:rPr>
-          <w:t>https://emailnotifications-app.run.aws-usw02-pr.ice.predix.io/hardFailures</w:t>
-        </w:r>
-      </w:hyperlink>
-    </w:p>
-    <w:p>
-      <w:pPr>
-        <w:pStyle w:val="StkBODYTEXT"/>
-        <w:numPr>
-          <w:ilvl w:val="1"/>
-          <w:numId w:val="2"/>
-        </w:numPr>
-        <w:rPr>
-          <w:lang w:val="en-US"/>
-        </w:rPr>
-      </w:pPr>
-      <w:r>
-        <w:rPr>
-          <w:lang w:val="en-US"/>
-        </w:rPr>
-        <w:t>{"gateway":"G990092","fan":"421620"}</w:t>
-      </w:r>
-    </w:p>
-    <w:p>
-      <w:pPr>
-        <w:pStyle w:val="StkBODYTEXT"/>
-        <w:numPr>
-          <w:ilvl w:val="0"/>
-          <w:numId w:val="2"/>
-        </w:numPr>
-        <w:rPr>
-          <w:lang w:val="en-US"/>
-        </w:rPr>
-      </w:pPr>
-      <w:hyperlink r:id="rId23" w:history="1">
-        <w:r>
-          <w:rPr>
-            <w:rStyle w:val="Hyperlink"/>
-            <w:rFonts w:ascii="Helvetica" w:hAnsi="Helvetica" w:cs="Helvetica"/>
-            <w:sz w:val="18"/>
-            <w:szCs w:val="18"/>
-            <w:shd w:val="clear" w:color="auto" w:fill="FAFAFA"/>
-            <w:lang w:val="en-US"/>
-          </w:rPr>
-          <w:t>https://emailnotifications-app.run.aws-usw02-pr.ice.predix.io/resetSensor</w:t>
-        </w:r>
-      </w:hyperlink>
-    </w:p>
-    <w:p>
-      <w:pPr>
-        <w:pStyle w:val="StkBODYTEXT"/>
-        <w:numPr>
-          <w:ilvl w:val="1"/>
-          <w:numId w:val="2"/>
-        </w:numPr>
-        <w:rPr>
-          <w:lang w:val="en-US"/>
-        </w:rPr>
-      </w:pPr>
-      <w:r>
-        <w:rPr>
-          <w:lang w:val="en-US"/>
-        </w:rPr>
-        <w:t>{"gateway":"G990092","fan":"421620"}</w:t>
-      </w:r>
-    </w:p>
-    <w:p/>
-    <w:p>
-      <w:pPr>
-        <w:pStyle w:val="ListParagraph"/>
-        <w:numPr>
-          <w:ilvl w:val="0"/>
           <w:numId w:val="3"/>
         </w:numPr>
-      </w:pPr>
-      <w:r>
-        <w:t xml:space="preserve">Once Complete with the Configuration file update, return to CMD prompt and again type </w:t>
+        <w:ind w:left="630"/>
+      </w:pPr>
+      <w:r>
+        <w:t>T</w:t>
+      </w:r>
+      <w:r>
+        <w:t>ype</w:t>
+      </w:r>
+      <w:r>
+        <w:t xml:space="preserve"> command </w:t>
+      </w:r>
+      <w:r>
+        <w:t xml:space="preserve"> </w:t>
+      </w:r>
+      <w:r>
+        <w:t>&lt;</w:t>
       </w:r>
       <w:proofErr w:type="spellStart"/>
       <w:r>
@@ -2003,6 +1903,11 @@
       <w:r>
         <w:t xml:space="preserve"> push</w:t>
       </w:r>
+      <w:r>
+        <w:t>&gt;</w:t>
+      </w:r>
+      <w:bookmarkStart w:id="1" w:name="_GoBack"/>
+      <w:bookmarkEnd w:id="1"/>
     </w:p>
     <w:sectPr>
       <w:pgSz w:w="12240" w:h="15840"/>
@@ -2019,118 +1924,231 @@
   <w:abstractNum w:abstractNumId="0" w15:restartNumberingAfterBreak="0">
     <w:nsid w:val="1DCC4EBB"/>
     <w:multiLevelType w:val="hybridMultilevel"/>
-    <w:tmpl w:val="70CE264E"/>
-    <w:lvl w:ilvl="0" w:tplc="ECF64D06">
+    <w:tmpl w:val="6EAA0F8C"/>
+    <w:lvl w:ilvl="0" w:tplc="D42066BE">
+      <w:start w:val="1"/>
+      <w:numFmt w:val="lowerLetter"/>
+      <w:pStyle w:val="StkBULLETS1"/>
+      <w:lvlText w:val="%1."/>
+      <w:lvlJc w:val="left"/>
+      <w:pPr>
+        <w:ind w:left="720" w:hanging="360"/>
+      </w:pPr>
+      <w:rPr>
+        <w:rFonts w:hint="default"/>
+      </w:rPr>
+    </w:lvl>
+    <w:lvl w:ilvl="1" w:tplc="04090003">
       <w:start w:val="1"/>
       <w:numFmt w:val="bullet"/>
-      <w:pStyle w:val="StkBULLETS1"/>
+      <w:lvlText w:val="o"/>
+      <w:lvlJc w:val="left"/>
+      <w:pPr>
+        <w:ind w:left="1440" w:hanging="360"/>
+      </w:pPr>
+      <w:rPr>
+        <w:rFonts w:ascii="Courier New" w:hAnsi="Courier New" w:cs="Courier New" w:hint="default"/>
+      </w:rPr>
+    </w:lvl>
+    <w:lvl w:ilvl="2" w:tplc="04090005" w:tentative="1">
+      <w:start w:val="1"/>
+      <w:numFmt w:val="bullet"/>
+      <w:lvlText w:val=""/>
+      <w:lvlJc w:val="left"/>
+      <w:pPr>
+        <w:ind w:left="2160" w:hanging="360"/>
+      </w:pPr>
+      <w:rPr>
+        <w:rFonts w:ascii="Wingdings" w:hAnsi="Wingdings" w:hint="default"/>
+      </w:rPr>
+    </w:lvl>
+    <w:lvl w:ilvl="3" w:tplc="04090001" w:tentative="1">
+      <w:start w:val="1"/>
+      <w:numFmt w:val="bullet"/>
       <w:lvlText w:val=""/>
       <w:lvlJc w:val="left"/>
       <w:pPr>
-        <w:ind w:left="720" w:hanging="360"/>
+        <w:ind w:left="2880" w:hanging="360"/>
       </w:pPr>
       <w:rPr>
         <w:rFonts w:ascii="Symbol" w:hAnsi="Symbol" w:hint="default"/>
       </w:rPr>
     </w:lvl>
-    <w:lvl w:ilvl="1" w:tplc="04090003" w:tentative="1">
+    <w:lvl w:ilvl="4" w:tplc="04090003" w:tentative="1">
       <w:start w:val="1"/>
       <w:numFmt w:val="bullet"/>
       <w:lvlText w:val="o"/>
       <w:lvlJc w:val="left"/>
       <w:pPr>
-        <w:ind w:left="1440" w:hanging="360"/>
+        <w:ind w:left="3600" w:hanging="360"/>
       </w:pPr>
       <w:rPr>
         <w:rFonts w:ascii="Courier New" w:hAnsi="Courier New" w:cs="Courier New" w:hint="default"/>
       </w:rPr>
     </w:lvl>
-    <w:lvl w:ilvl="2" w:tplc="04090005" w:tentative="1">
+    <w:lvl w:ilvl="5" w:tplc="04090005" w:tentative="1">
       <w:start w:val="1"/>
       <w:numFmt w:val="bullet"/>
       <w:lvlText w:val=""/>
       <w:lvlJc w:val="left"/>
       <w:pPr>
-        <w:ind w:left="2160" w:hanging="360"/>
+        <w:ind w:left="4320" w:hanging="360"/>
       </w:pPr>
       <w:rPr>
         <w:rFonts w:ascii="Wingdings" w:hAnsi="Wingdings" w:hint="default"/>
       </w:rPr>
     </w:lvl>
-    <w:lvl w:ilvl="3" w:tplc="04090001" w:tentative="1">
+    <w:lvl w:ilvl="6" w:tplc="04090001" w:tentative="1">
       <w:start w:val="1"/>
       <w:numFmt w:val="bullet"/>
       <w:lvlText w:val=""/>
       <w:lvlJc w:val="left"/>
       <w:pPr>
-        <w:ind w:left="2880" w:hanging="360"/>
+        <w:ind w:left="5040" w:hanging="360"/>
       </w:pPr>
       <w:rPr>
         <w:rFonts w:ascii="Symbol" w:hAnsi="Symbol" w:hint="default"/>
       </w:rPr>
     </w:lvl>
-    <w:lvl w:ilvl="4" w:tplc="04090003" w:tentative="1">
+    <w:lvl w:ilvl="7" w:tplc="04090003" w:tentative="1">
       <w:start w:val="1"/>
       <w:numFmt w:val="bullet"/>
       <w:lvlText w:val="o"/>
       <w:lvlJc w:val="left"/>
       <w:pPr>
-        <w:ind w:left="3600" w:hanging="360"/>
+        <w:ind w:left="5760" w:hanging="360"/>
       </w:pPr>
       <w:rPr>
         <w:rFonts w:ascii="Courier New" w:hAnsi="Courier New" w:cs="Courier New" w:hint="default"/>
       </w:rPr>
     </w:lvl>
-    <w:lvl w:ilvl="5" w:tplc="04090005" w:tentative="1">
+    <w:lvl w:ilvl="8" w:tplc="04090005" w:tentative="1">
       <w:start w:val="1"/>
       <w:numFmt w:val="bullet"/>
       <w:lvlText w:val=""/>
       <w:lvlJc w:val="left"/>
       <w:pPr>
-        <w:ind w:left="4320" w:hanging="360"/>
+        <w:ind w:left="6480" w:hanging="360"/>
       </w:pPr>
       <w:rPr>
         <w:rFonts w:ascii="Wingdings" w:hAnsi="Wingdings" w:hint="default"/>
       </w:rPr>
     </w:lvl>
-    <w:lvl w:ilvl="6" w:tplc="04090001" w:tentative="1">
+  </w:abstractNum>
+  <w:abstractNum w:abstractNumId="1" w15:restartNumberingAfterBreak="0">
+    <w:nsid w:val="2AAE0E4C"/>
+    <w:multiLevelType w:val="hybridMultilevel"/>
+    <w:tmpl w:val="76C84B74"/>
+    <w:lvl w:ilvl="0" w:tplc="04090001">
       <w:start w:val="1"/>
       <w:numFmt w:val="bullet"/>
       <w:lvlText w:val=""/>
       <w:lvlJc w:val="left"/>
       <w:pPr>
-        <w:ind w:left="5040" w:hanging="360"/>
+        <w:ind w:left="1080" w:hanging="360"/>
       </w:pPr>
       <w:rPr>
         <w:rFonts w:ascii="Symbol" w:hAnsi="Symbol" w:hint="default"/>
       </w:rPr>
     </w:lvl>
-    <w:lvl w:ilvl="7" w:tplc="04090003" w:tentative="1">
+    <w:lvl w:ilvl="1" w:tplc="04090003">
       <w:start w:val="1"/>
       <w:numFmt w:val="bullet"/>
       <w:lvlText w:val="o"/>
       <w:lvlJc w:val="left"/>
       <w:pPr>
-        <w:ind w:left="5760" w:hanging="360"/>
+        <w:ind w:left="1800" w:hanging="360"/>
       </w:pPr>
       <w:rPr>
         <w:rFonts w:ascii="Courier New" w:hAnsi="Courier New" w:cs="Courier New" w:hint="default"/>
       </w:rPr>
     </w:lvl>
-    <w:lvl w:ilvl="8" w:tplc="04090005" w:tentative="1">
+    <w:lvl w:ilvl="2" w:tplc="04090005" w:tentative="1">
       <w:start w:val="1"/>
       <w:numFmt w:val="bullet"/>
       <w:lvlText w:val=""/>
       <w:lvlJc w:val="left"/>
       <w:pPr>
-        <w:ind w:left="6480" w:hanging="360"/>
+        <w:ind w:left="2520" w:hanging="360"/>
       </w:pPr>
       <w:rPr>
         <w:rFonts w:ascii="Wingdings" w:hAnsi="Wingdings" w:hint="default"/>
       </w:rPr>
     </w:lvl>
+    <w:lvl w:ilvl="3" w:tplc="04090001" w:tentative="1">
+      <w:start w:val="1"/>
+      <w:numFmt w:val="bullet"/>
+      <w:lvlText w:val=""/>
+      <w:lvlJc w:val="left"/>
+      <w:pPr>
+        <w:ind w:left="3240" w:hanging="360"/>
+      </w:pPr>
+      <w:rPr>
+        <w:rFonts w:ascii="Symbol" w:hAnsi="Symbol" w:hint="default"/>
+      </w:rPr>
+    </w:lvl>
+    <w:lvl w:ilvl="4" w:tplc="04090003" w:tentative="1">
+      <w:start w:val="1"/>
+      <w:numFmt w:val="bullet"/>
+      <w:lvlText w:val="o"/>
+      <w:lvlJc w:val="left"/>
+      <w:pPr>
+        <w:ind w:left="3960" w:hanging="360"/>
+      </w:pPr>
+      <w:rPr>
+        <w:rFonts w:ascii="Courier New" w:hAnsi="Courier New" w:cs="Courier New" w:hint="default"/>
+      </w:rPr>
+    </w:lvl>
+    <w:lvl w:ilvl="5" w:tplc="04090005" w:tentative="1">
+      <w:start w:val="1"/>
+      <w:numFmt w:val="bullet"/>
+      <w:lvlText w:val=""/>
+      <w:lvlJc w:val="left"/>
+      <w:pPr>
+        <w:ind w:left="4680" w:hanging="360"/>
+      </w:pPr>
+      <w:rPr>
+        <w:rFonts w:ascii="Wingdings" w:hAnsi="Wingdings" w:hint="default"/>
+      </w:rPr>
+    </w:lvl>
+    <w:lvl w:ilvl="6" w:tplc="04090001" w:tentative="1">
+      <w:start w:val="1"/>
+      <w:numFmt w:val="bullet"/>
+      <w:lvlText w:val=""/>
+      <w:lvlJc w:val="left"/>
+      <w:pPr>
+        <w:ind w:left="5400" w:hanging="360"/>
+      </w:pPr>
+      <w:rPr>
+        <w:rFonts w:ascii="Symbol" w:hAnsi="Symbol" w:hint="default"/>
+      </w:rPr>
+    </w:lvl>
+    <w:lvl w:ilvl="7" w:tplc="04090003" w:tentative="1">
+      <w:start w:val="1"/>
+      <w:numFmt w:val="bullet"/>
+      <w:lvlText w:val="o"/>
+      <w:lvlJc w:val="left"/>
+      <w:pPr>
+        <w:ind w:left="6120" w:hanging="360"/>
+      </w:pPr>
+      <w:rPr>
+        <w:rFonts w:ascii="Courier New" w:hAnsi="Courier New" w:cs="Courier New" w:hint="default"/>
+      </w:rPr>
+    </w:lvl>
+    <w:lvl w:ilvl="8" w:tplc="04090005" w:tentative="1">
+      <w:start w:val="1"/>
+      <w:numFmt w:val="bullet"/>
+      <w:lvlText w:val=""/>
+      <w:lvlJc w:val="left"/>
+      <w:pPr>
+        <w:ind w:left="6840" w:hanging="360"/>
+      </w:pPr>
+      <w:rPr>
+        <w:rFonts w:ascii="Wingdings" w:hAnsi="Wingdings" w:hint="default"/>
+      </w:rPr>
+    </w:lvl>
   </w:abstractNum>
-  <w:abstractNum w:abstractNumId="1" w15:restartNumberingAfterBreak="0">
+  <w:abstractNum w:abstractNumId="2" w15:restartNumberingAfterBreak="0">
     <w:nsid w:val="2F8D77DB"/>
     <w:multiLevelType w:val="hybridMultilevel"/>
     <w:tmpl w:val="B2EE0790"/>
@@ -2243,13 +2261,14 @@
       </w:rPr>
     </w:lvl>
   </w:abstractNum>
-  <w:abstractNum w:abstractNumId="2" w15:restartNumberingAfterBreak="0">
+  <w:abstractNum w:abstractNumId="3" w15:restartNumberingAfterBreak="0">
     <w:nsid w:val="61F534AA"/>
     <w:multiLevelType w:val="hybridMultilevel"/>
-    <w:tmpl w:val="E200B722"/>
-    <w:lvl w:ilvl="0" w:tplc="04090011">
+    <w:tmpl w:val="46A6B2D6"/>
+    <w:lvl w:ilvl="0" w:tplc="70CE01AA">
       <w:start w:val="1"/>
       <w:numFmt w:val="decimal"/>
+      <w:pStyle w:val="StkNUMBERING"/>
       <w:lvlText w:val="%1)"/>
       <w:lvlJc w:val="left"/>
       <w:pPr>
@@ -2257,6 +2276,7 @@
       </w:pPr>
       <w:rPr>
         <w:rFonts w:hint="default"/>
+        <w:b w:val="0"/>
       </w:rPr>
     </w:lvl>
     <w:lvl w:ilvl="1" w:tplc="04090019">
@@ -2336,10 +2356,13 @@
     <w:abstractNumId w:val="0"/>
   </w:num>
   <w:num w:numId="2">
-    <w:abstractNumId w:val="1"/>
+    <w:abstractNumId w:val="2"/>
   </w:num>
   <w:num w:numId="3">
-    <w:abstractNumId w:val="2"/>
+    <w:abstractNumId w:val="3"/>
+  </w:num>
+  <w:num w:numId="4">
+    <w:abstractNumId w:val="1"/>
   </w:num>
 </w:numbering>
 </file>
@@ -2851,15 +2874,16 @@
     <w:name w:val="Stk NUMBERING"/>
     <w:basedOn w:val="Heading2"/>
     <w:autoRedefine/>
-    <w:rsid w:val="00C4399E"/>
+    <w:rsid w:val="009C3FE3"/>
     <w:pPr>
       <w:keepLines w:val="0"/>
+      <w:numPr>
+        <w:numId w:val="3"/>
+      </w:numPr>
       <w:spacing w:before="120"/>
-      <w:ind w:left="360"/>
     </w:pPr>
     <w:rPr>
       <w:rFonts w:ascii="Arial" w:eastAsia="Times New Roman" w:hAnsi="Arial" w:cs="Arial"/>
-      <w:b/>
       <w:bCs/>
       <w:iCs/>
       <w:color w:val="auto"/>
@@ -2871,7 +2895,7 @@
     <w:name w:val="Stk BULLETS 1"/>
     <w:autoRedefine/>
     <w:qFormat/>
-    <w:rsid w:val="00C4399E"/>
+    <w:rsid w:val="009C3FE3"/>
     <w:pPr>
       <w:numPr>
         <w:numId w:val="1"/>
@@ -2884,6 +2908,7 @@
       <w:autoSpaceDN w:val="0"/>
       <w:adjustRightInd w:val="0"/>
       <w:spacing w:after="0" w:line="240" w:lineRule="auto"/>
+      <w:ind w:left="1080"/>
     </w:pPr>
     <w:rPr>
       <w:rFonts w:ascii="Arial" w:eastAsiaTheme="minorEastAsia" w:hAnsi="Arial" w:cs="Symbol"/>

</xml_diff>